<commit_message>
yet another doc. change
</commit_message>
<xml_diff>
--- a/dokumentace/Dokumentace.docx
+++ b/dokumentace/Dokumentace.docx
@@ -2816,7 +2816,23 @@
           <w:b w:val="0"/>
           <w:sz w:val="24"/>
         </w:rPr>
-        <w:t>jsou popsány nejzásadnější součásti struktory</w:t>
+        <w:t>jsou popsány nejzásadnější součásti strukt</w:t>
+      </w:r>
+      <w:r>
+        <w:rPr>
+          <w:rFonts w:asciiTheme="minorHAnsi" w:hAnsiTheme="minorHAnsi"/>
+          <w:b w:val="0"/>
+          <w:sz w:val="24"/>
+        </w:rPr>
+        <w:t>u</w:t>
+      </w:r>
+      <w:r>
+        <w:rPr>
+          <w:rFonts w:asciiTheme="minorHAnsi" w:hAnsiTheme="minorHAnsi"/>
+          <w:b w:val="0"/>
+          <w:sz w:val="24"/>
+        </w:rPr>
+        <w:t>ry</w:t>
       </w:r>
       <w:r>
         <w:rPr>
@@ -4917,7 +4933,39 @@
           <w:b w:val="0"/>
           <w:sz w:val="24"/>
         </w:rPr>
-        <w:t>Aplikaci lze spustit jak na Windows tak Linux OS</w:t>
+        <w:t>Aplikaci lze spustit jak na Windows</w:t>
+      </w:r>
+      <w:r>
+        <w:rPr>
+          <w:rFonts w:asciiTheme="minorHAnsi" w:hAnsiTheme="minorHAnsi"/>
+          <w:b w:val="0"/>
+          <w:sz w:val="24"/>
+        </w:rPr>
+        <w:t>,</w:t>
+      </w:r>
+      <w:r>
+        <w:rPr>
+          <w:rFonts w:asciiTheme="minorHAnsi" w:hAnsiTheme="minorHAnsi"/>
+          <w:b w:val="0"/>
+          <w:sz w:val="24"/>
+        </w:rPr>
+        <w:t xml:space="preserve"> tak </w:t>
+      </w:r>
+      <w:r>
+        <w:rPr>
+          <w:rFonts w:asciiTheme="minorHAnsi" w:hAnsiTheme="minorHAnsi"/>
+          <w:b w:val="0"/>
+          <w:sz w:val="24"/>
+        </w:rPr>
+        <w:t xml:space="preserve">na </w:t>
+      </w:r>
+      <w:r>
+        <w:rPr>
+          <w:rFonts w:asciiTheme="minorHAnsi" w:hAnsiTheme="minorHAnsi"/>
+          <w:b w:val="0"/>
+          <w:sz w:val="24"/>
+        </w:rPr>
+        <w:t>Linux OS</w:t>
       </w:r>
       <w:r>
         <w:rPr>

</xml_diff>